<commit_message>
achieve new paper 60%(despair)
</commit_message>
<xml_diff>
--- a/毕业论文.docx
+++ b/毕业论文.docx
@@ -48,7 +48,7 @@
           <v:shape id="_x0000_i1025" type="#_x0000_t75" style="width:308.25pt;height:109.5pt" o:ole="">
             <v:imagedata r:id="rId9" o:title="" croptop="3017f" cropbottom="7861f" cropright="2998f"/>
           </v:shape>
-          <o:OLEObject Type="Embed" ProgID="Word.Picture.8" ShapeID="_x0000_i1025" DrawAspect="Content" ObjectID="_1557992130" r:id="rId10"/>
+          <o:OLEObject Type="Embed" ProgID="Word.Picture.8" ShapeID="_x0000_i1025" DrawAspect="Content" ObjectID="_1558016493" r:id="rId10"/>
         </w:object>
       </w:r>
       <w:bookmarkEnd w:id="1"/>
@@ -1223,16 +1223,7 @@
             <w:bCs/>
             <w:noProof/>
           </w:rPr>
-          <w:t>摘</w:t>
-        </w:r>
-        <w:r>
-          <w:rPr>
-            <w:rStyle w:val="a8"/>
-            <w:b/>
-            <w:bCs/>
-            <w:noProof/>
-          </w:rPr>
-          <w:t>要</w:t>
+          <w:t>摘要</w:t>
         </w:r>
         <w:r>
           <w:rPr>
@@ -6167,9 +6158,9 @@
           <w:szCs w:val="28"/>
         </w:rPr>
       </w:pPr>
-      <w:bookmarkStart w:id="26" w:name="_Hlk483260711"/>
-      <w:bookmarkStart w:id="27" w:name="_Hlk483260735"/>
-      <w:bookmarkStart w:id="28" w:name="_Toc484204051"/>
+      <w:bookmarkStart w:id="26" w:name="_Toc484204051"/>
+      <w:bookmarkStart w:id="27" w:name="_Hlk483260711"/>
+      <w:bookmarkStart w:id="28" w:name="_Hlk483260735"/>
       <w:bookmarkEnd w:id="23"/>
       <w:r>
         <w:rPr>
@@ -6187,7 +6178,7 @@
         </w:rPr>
         <w:t>微服务</w:t>
       </w:r>
-      <w:bookmarkEnd w:id="28"/>
+      <w:bookmarkEnd w:id="26"/>
     </w:p>
     <w:p>
       <w:pPr>
@@ -6281,7 +6272,7 @@
         </w:rPr>
         <w:t>随着业务的不断增加，代</w:t>
       </w:r>
-      <w:bookmarkEnd w:id="26"/>
+      <w:bookmarkEnd w:id="27"/>
       <w:r>
         <w:rPr>
           <w:rFonts w:ascii="宋体" w:eastAsia="宋体" w:hAnsi="宋体" w:cs="宋体" w:hint="eastAsia"/>
@@ -6289,7 +6280,7 @@
         </w:rPr>
         <w:t>码库也不断地增加，久而久之，代码量会变得非常庞大，以至于想要修改一个小地方会变得极其困难。尽管我们做了清晰的模块化，</w:t>
       </w:r>
-      <w:bookmarkEnd w:id="27"/>
+      <w:bookmarkEnd w:id="28"/>
       <w:r>
         <w:rPr>
           <w:rFonts w:ascii="宋体" w:eastAsia="宋体" w:hAnsi="宋体" w:cs="宋体" w:hint="eastAsia"/>
@@ -6397,8 +6388,8 @@
           <w:sz w:val="24"/>
         </w:rPr>
       </w:pPr>
-      <w:bookmarkStart w:id="30" w:name="_Hlk483231051"/>
-      <w:bookmarkStart w:id="31" w:name="_Toc484204053"/>
+      <w:bookmarkStart w:id="30" w:name="_Toc484204053"/>
+      <w:bookmarkStart w:id="31" w:name="_Hlk483231051"/>
       <w:r>
         <w:rPr>
           <w:rFonts w:ascii="黑体" w:eastAsia="黑体" w:hAnsi="黑体" w:cs="黑体" w:hint="eastAsia"/>
@@ -6416,7 +6407,7 @@
         </w:rPr>
         <w:t>微服务的好处</w:t>
       </w:r>
-      <w:bookmarkEnd w:id="31"/>
+      <w:bookmarkEnd w:id="30"/>
     </w:p>
     <w:p>
       <w:pPr>
@@ -6442,7 +6433,7 @@
         <w:t>微服务的好处：</w:t>
       </w:r>
     </w:p>
-    <w:bookmarkEnd w:id="30"/>
+    <w:bookmarkEnd w:id="31"/>
     <w:p>
       <w:pPr>
         <w:pStyle w:val="a7"/>
@@ -7272,8 +7263,8 @@
           <w:sz w:val="24"/>
         </w:rPr>
       </w:pPr>
-      <w:bookmarkStart w:id="35" w:name="_Hlk483265319"/>
-      <w:bookmarkStart w:id="36" w:name="_Toc484204057"/>
+      <w:bookmarkStart w:id="35" w:name="_Toc484204057"/>
+      <w:bookmarkStart w:id="36" w:name="_Hlk483265319"/>
       <w:r>
         <w:rPr>
           <w:rFonts w:ascii="黑体" w:eastAsia="黑体" w:hAnsi="黑体" w:cs="黑体" w:hint="eastAsia"/>
@@ -7291,9 +7282,9 @@
         </w:rPr>
         <w:t>REST</w:t>
       </w:r>
-      <w:bookmarkEnd w:id="36"/>
-    </w:p>
-    <w:bookmarkEnd w:id="35"/>
+      <w:bookmarkEnd w:id="35"/>
+    </w:p>
+    <w:bookmarkEnd w:id="36"/>
     <w:p>
       <w:pPr>
         <w:spacing w:line="360" w:lineRule="atLeast"/>
@@ -8270,8 +8261,8 @@
           <w:szCs w:val="28"/>
         </w:rPr>
       </w:pPr>
-      <w:bookmarkStart w:id="38" w:name="_Hlk483291194"/>
-      <w:bookmarkStart w:id="39" w:name="_Toc484204059"/>
+      <w:bookmarkStart w:id="38" w:name="_Toc484204059"/>
+      <w:bookmarkStart w:id="39" w:name="_Hlk483291194"/>
       <w:r>
         <w:rPr>
           <w:rFonts w:ascii="黑体" w:eastAsia="黑体" w:hAnsi="黑体" w:cs="黑体" w:hint="eastAsia"/>
@@ -8304,7 +8295,7 @@
         </w:rPr>
         <w:t>BPMN</w:t>
       </w:r>
-      <w:bookmarkEnd w:id="39"/>
+      <w:bookmarkEnd w:id="38"/>
     </w:p>
     <w:p>
       <w:pPr>
@@ -8396,7 +8387,7 @@
         </w:rPr>
         <w:t>业务流程管理计划（B</w:t>
       </w:r>
-      <w:bookmarkEnd w:id="38"/>
+      <w:bookmarkEnd w:id="39"/>
       <w:r>
         <w:rPr>
           <w:rFonts w:ascii="宋体" w:eastAsia="宋体" w:hAnsi="宋体" w:cs="宋体" w:hint="eastAsia"/>
@@ -9492,7 +9483,7 @@
                           <a14:useLocalDpi xmlns:a14="http://schemas.microsoft.com/office/drawing/2010/main" val="0"/>
                         </a:ext>
                         <a:ext uri="{96DAC541-7B7A-43D3-8B79-37D633B846F1}">
-                          <asvg:svgBlip xmlns:asvg="http://schemas.microsoft.com/office/drawing/2016/SVG/main" xmlns:w="http://schemas.openxmlformats.org/wordprocessingml/2006/main" xmlns:w10="urn:schemas-microsoft-com:office:word" xmlns:v="urn:schemas-microsoft-com:vml" xmlns:o="urn:schemas-microsoft-com:office:office" xmlns:cx8="http://schemas.microsoft.com/office/drawing/2016/5/14/chartex" xmlns:cx7="http://schemas.microsoft.com/office/drawing/2016/5/13/chartex" xmlns:cx6="http://schemas.microsoft.com/office/drawing/2016/5/12/chartex" xmlns:cx5="http://schemas.microsoft.com/office/drawing/2016/5/11/chartex" xmlns:cx4="http://schemas.microsoft.com/office/drawing/2016/5/10/chartex" xmlns:cx3="http://schemas.microsoft.com/office/drawing/2016/5/9/chartex" xmlns:cx2="http://schemas.microsoft.com/office/drawing/2015/10/21/chartex" xmlns:cx1="http://schemas.microsoft.com/office/drawing/2015/9/8/chartex" xmlns="" r:embed="rId19"/>
+                          <asvg:svgBlip xmlns="" xmlns:cx1="http://schemas.microsoft.com/office/drawing/2015/9/8/chartex" xmlns:cx2="http://schemas.microsoft.com/office/drawing/2015/10/21/chartex" xmlns:cx3="http://schemas.microsoft.com/office/drawing/2016/5/9/chartex" xmlns:cx4="http://schemas.microsoft.com/office/drawing/2016/5/10/chartex" xmlns:cx5="http://schemas.microsoft.com/office/drawing/2016/5/11/chartex" xmlns:cx6="http://schemas.microsoft.com/office/drawing/2016/5/12/chartex" xmlns:cx7="http://schemas.microsoft.com/office/drawing/2016/5/13/chartex" xmlns:cx8="http://schemas.microsoft.com/office/drawing/2016/5/14/chartex" xmlns:o="urn:schemas-microsoft-com:office:office" xmlns:v="urn:schemas-microsoft-com:vml" xmlns:w10="urn:schemas-microsoft-com:office:word" xmlns:w="http://schemas.openxmlformats.org/wordprocessingml/2006/main" xmlns:asvg="http://schemas.microsoft.com/office/drawing/2016/SVG/main" r:embed="rId19"/>
                         </a:ext>
                       </a:extLst>
                     </a:blip>
@@ -9673,7 +9664,7 @@
                           <a14:useLocalDpi xmlns:a14="http://schemas.microsoft.com/office/drawing/2010/main" val="0"/>
                         </a:ext>
                         <a:ext uri="{96DAC541-7B7A-43D3-8B79-37D633B846F1}">
-                          <asvg:svgBlip xmlns:asvg="http://schemas.microsoft.com/office/drawing/2016/SVG/main" xmlns:w="http://schemas.openxmlformats.org/wordprocessingml/2006/main" xmlns:w10="urn:schemas-microsoft-com:office:word" xmlns:v="urn:schemas-microsoft-com:vml" xmlns:o="urn:schemas-microsoft-com:office:office" xmlns:cx8="http://schemas.microsoft.com/office/drawing/2016/5/14/chartex" xmlns:cx7="http://schemas.microsoft.com/office/drawing/2016/5/13/chartex" xmlns:cx6="http://schemas.microsoft.com/office/drawing/2016/5/12/chartex" xmlns:cx5="http://schemas.microsoft.com/office/drawing/2016/5/11/chartex" xmlns:cx4="http://schemas.microsoft.com/office/drawing/2016/5/10/chartex" xmlns:cx3="http://schemas.microsoft.com/office/drawing/2016/5/9/chartex" xmlns:cx2="http://schemas.microsoft.com/office/drawing/2015/10/21/chartex" xmlns:cx1="http://schemas.microsoft.com/office/drawing/2015/9/8/chartex" xmlns="" r:embed="rId21"/>
+                          <asvg:svgBlip xmlns="" xmlns:cx1="http://schemas.microsoft.com/office/drawing/2015/9/8/chartex" xmlns:cx2="http://schemas.microsoft.com/office/drawing/2015/10/21/chartex" xmlns:cx3="http://schemas.microsoft.com/office/drawing/2016/5/9/chartex" xmlns:cx4="http://schemas.microsoft.com/office/drawing/2016/5/10/chartex" xmlns:cx5="http://schemas.microsoft.com/office/drawing/2016/5/11/chartex" xmlns:cx6="http://schemas.microsoft.com/office/drawing/2016/5/12/chartex" xmlns:cx7="http://schemas.microsoft.com/office/drawing/2016/5/13/chartex" xmlns:cx8="http://schemas.microsoft.com/office/drawing/2016/5/14/chartex" xmlns:o="urn:schemas-microsoft-com:office:office" xmlns:v="urn:schemas-microsoft-com:vml" xmlns:w10="urn:schemas-microsoft-com:office:word" xmlns:w="http://schemas.openxmlformats.org/wordprocessingml/2006/main" xmlns:asvg="http://schemas.microsoft.com/office/drawing/2016/SVG/main" r:embed="rId21"/>
                         </a:ext>
                       </a:extLst>
                     </a:blip>
@@ -10300,8 +10291,8 @@
           <w:szCs w:val="28"/>
         </w:rPr>
       </w:pPr>
-      <w:bookmarkStart w:id="47" w:name="_Hlk483261716"/>
-      <w:bookmarkStart w:id="48" w:name="_Toc484204067"/>
+      <w:bookmarkStart w:id="47" w:name="_Toc484204067"/>
+      <w:bookmarkStart w:id="48" w:name="_Hlk483261716"/>
       <w:r>
         <w:rPr>
           <w:rFonts w:ascii="黑体" w:eastAsia="黑体" w:hAnsi="黑体" w:cs="黑体"/>
@@ -10327,9 +10318,9 @@
         </w:rPr>
         <w:t>概述</w:t>
       </w:r>
-      <w:bookmarkEnd w:id="48"/>
-    </w:p>
-    <w:bookmarkEnd w:id="47"/>
+      <w:bookmarkEnd w:id="47"/>
+    </w:p>
+    <w:bookmarkEnd w:id="48"/>
     <w:p>
       <w:pPr>
         <w:spacing w:line="360" w:lineRule="atLeast"/>
@@ -11868,7 +11859,6 @@
         <w:rPr>
           <w:kern w:val="2"/>
         </w:rPr>
-        <w:lastRenderedPageBreak/>
         <w:t xml:space="preserve">    String home() {</w:t>
       </w:r>
     </w:p>
@@ -11892,6 +11882,7 @@
         <w:rPr>
           <w:kern w:val="2"/>
         </w:rPr>
+        <w:lastRenderedPageBreak/>
         <w:t xml:space="preserve">        return "Hello World!";</w:t>
       </w:r>
     </w:p>
@@ -12243,8 +12234,15 @@
           <w:rFonts w:ascii="宋体" w:eastAsia="宋体" w:hAnsi="宋体" w:cs="宋体" w:hint="eastAsia"/>
           <w:sz w:val="24"/>
         </w:rPr>
+        <w:t>如果遵循以上的建议组织代码结构（将应用的main类放到包的最上层，即root package），</w:t>
+      </w:r>
+      <w:r>
+        <w:rPr>
+          <w:rFonts w:ascii="宋体" w:eastAsia="宋体" w:hAnsi="宋体" w:cs="宋体" w:hint="eastAsia"/>
+          <w:sz w:val="24"/>
+        </w:rPr>
         <w:lastRenderedPageBreak/>
-        <w:t>如果遵循以上的建议组织代码结构（将应用的main类放到包的最上层，即root package），那么你就可以添加@ComponentScan注解而不需要任何参数，所有应用组件（@Component, @Service, @Repository, @Controller等）都会自动注册成Spring Beans。</w:t>
+        <w:t>那么你就可以添加@ComponentScan注解而不需要任何参数，所有应用组件（@Component, @Service, @Repository, @Controller等）都会自动注册成Spring Beans。</w:t>
       </w:r>
     </w:p>
     <w:p>
@@ -12270,8 +12268,8 @@
           <w:szCs w:val="28"/>
         </w:rPr>
       </w:pPr>
-      <w:bookmarkStart w:id="53" w:name="_Hlk483283066"/>
-      <w:bookmarkStart w:id="54" w:name="_Toc484204071"/>
+      <w:bookmarkStart w:id="53" w:name="_Toc484204071"/>
+      <w:bookmarkStart w:id="54" w:name="_Hlk483283066"/>
       <w:r>
         <w:rPr>
           <w:rFonts w:ascii="黑体" w:eastAsia="黑体" w:hAnsi="黑体" w:cs="黑体"/>
@@ -12312,7 +12310,7 @@
         </w:rPr>
         <w:t xml:space="preserve"> Cloud</w:t>
       </w:r>
-      <w:bookmarkEnd w:id="54"/>
+      <w:bookmarkEnd w:id="53"/>
     </w:p>
     <w:p>
       <w:pPr>
@@ -12328,8 +12326,8 @@
           <w:szCs w:val="28"/>
         </w:rPr>
       </w:pPr>
-      <w:bookmarkStart w:id="55" w:name="_Hlk483276721"/>
-      <w:bookmarkStart w:id="56" w:name="_Toc484204072"/>
+      <w:bookmarkStart w:id="55" w:name="_Toc484204072"/>
+      <w:bookmarkStart w:id="56" w:name="_Hlk483276721"/>
       <w:r>
         <w:rPr>
           <w:rFonts w:ascii="黑体" w:eastAsia="黑体" w:hAnsi="黑体" w:cs="黑体"/>
@@ -12371,9 +12369,9 @@
         </w:rPr>
         <w:t>概述</w:t>
       </w:r>
-      <w:bookmarkEnd w:id="56"/>
-    </w:p>
-    <w:bookmarkEnd w:id="55"/>
+      <w:bookmarkEnd w:id="55"/>
+    </w:p>
+    <w:bookmarkEnd w:id="56"/>
     <w:p>
       <w:pPr>
         <w:spacing w:line="360" w:lineRule="atLeast"/>
@@ -12412,7 +12410,7 @@
         </w:rPr>
         <w:t>模式，并且使用Spring Cloud开发人员可以快速站起来实现这些模式的服务和应用程序。 他们将在任</w:t>
       </w:r>
-      <w:bookmarkEnd w:id="53"/>
+      <w:bookmarkEnd w:id="54"/>
       <w:r>
         <w:rPr>
           <w:rFonts w:ascii="宋体" w:eastAsia="宋体" w:hAnsi="宋体" w:cs="宋体" w:hint="eastAsia"/>
@@ -13010,22 +13008,29 @@
           <w:rFonts w:ascii="宋体" w:eastAsia="宋体" w:hAnsi="宋体" w:cs="宋体"/>
           <w:sz w:val="24"/>
         </w:rPr>
+        <w:t>Spring Cloud Stream App Starters</w:t>
+      </w:r>
+      <w:r>
+        <w:rPr>
+          <w:rFonts w:ascii="宋体" w:eastAsia="宋体" w:hAnsi="宋体" w:cs="宋体" w:hint="eastAsia"/>
+          <w:sz w:val="24"/>
+        </w:rPr>
+        <w:t>：</w:t>
+      </w:r>
+      <w:r>
+        <w:rPr>
+          <w:rFonts w:ascii="宋体" w:eastAsia="宋体" w:hAnsi="宋体" w:cs="宋体" w:hint="eastAsia"/>
+          <w:sz w:val="24"/>
+        </w:rPr>
+        <w:t xml:space="preserve">Spring Cloud Stream应用程序启动器是基于Spring </w:t>
+      </w:r>
+      <w:r>
+        <w:rPr>
+          <w:rFonts w:ascii="宋体" w:eastAsia="宋体" w:hAnsi="宋体" w:cs="宋体" w:hint="eastAsia"/>
+          <w:sz w:val="24"/>
+        </w:rPr>
         <w:lastRenderedPageBreak/>
-        <w:t>Spring Cloud Stream App Starters</w:t>
-      </w:r>
-      <w:r>
-        <w:rPr>
-          <w:rFonts w:ascii="宋体" w:eastAsia="宋体" w:hAnsi="宋体" w:cs="宋体" w:hint="eastAsia"/>
-          <w:sz w:val="24"/>
-        </w:rPr>
-        <w:t>：</w:t>
-      </w:r>
-      <w:r>
-        <w:rPr>
-          <w:rFonts w:ascii="宋体" w:eastAsia="宋体" w:hAnsi="宋体" w:cs="宋体" w:hint="eastAsia"/>
-          <w:sz w:val="24"/>
-        </w:rPr>
-        <w:t>Spring Cloud Stream应用程序启动器是基于Spring Boot的Spring集成应用程序，提供与外部系统的集成。</w:t>
+        <w:t>Boot的Spring集成应用程序，提供与外部系统的集成。</w:t>
       </w:r>
     </w:p>
     <w:p>
@@ -13776,7 +13781,6 @@
         <w:rPr>
           <w:kern w:val="2"/>
         </w:rPr>
-        <w:lastRenderedPageBreak/>
         <w:t xml:space="preserve">    &lt;dependency&gt;</w:t>
       </w:r>
     </w:p>
@@ -13800,6 +13804,7 @@
         <w:rPr>
           <w:kern w:val="2"/>
         </w:rPr>
+        <w:lastRenderedPageBreak/>
         <w:t xml:space="preserve">        &lt;groupId&gt;&lt;/groupId&gt;</w:t>
       </w:r>
     </w:p>
@@ -14222,22 +14227,23 @@
           <w:kern w:val="2"/>
         </w:rPr>
         <w:br/>
+        <w:t xml:space="preserve">    serviceUrl:</w:t>
       </w:r>
       <w:r>
         <w:rPr>
           <w:rFonts w:hint="eastAsia"/>
           <w:kern w:val="2"/>
         </w:rPr>
+        <w:br/>
+        <w:t xml:space="preserve">      defaultZone: </w:t>
+      </w:r>
+      <w:r>
+        <w:rPr>
+          <w:rFonts w:hint="eastAsia"/>
+          <w:kern w:val="2"/>
+        </w:rPr>
         <w:lastRenderedPageBreak/>
-        <w:t xml:space="preserve">    serviceUrl:</w:t>
-      </w:r>
-      <w:r>
-        <w:rPr>
-          <w:rFonts w:hint="eastAsia"/>
-          <w:kern w:val="2"/>
-        </w:rPr>
-        <w:br/>
-        <w:t xml:space="preserve">      defaultZone: ${vcap.services.${PREFIX:}eureka.credentials.uri:http://user:${eureka.password:}@${PREFIX:}eureka.${application.domain:cfapps.io}}/eureka/</w:t>
+        <w:t>${vcap.services.${PREFIX:}eureka.credentials.uri:http://user:${eureka.password:}@${PREFIX:}eureka.${application.domain:cfapps.io}}/eureka/</w:t>
       </w:r>
     </w:p>
     <w:p>
@@ -14654,8 +14660,8 @@
           <w:szCs w:val="28"/>
         </w:rPr>
       </w:pPr>
-      <w:bookmarkStart w:id="63" w:name="_Hlk483284063"/>
-      <w:bookmarkStart w:id="64" w:name="_Toc484204077"/>
+      <w:bookmarkStart w:id="63" w:name="_Toc484204077"/>
+      <w:bookmarkStart w:id="64" w:name="_Hlk483284063"/>
       <w:r>
         <w:rPr>
           <w:rFonts w:ascii="黑体" w:eastAsia="黑体" w:hAnsi="黑体" w:cs="黑体"/>
@@ -14705,7 +14711,7 @@
         </w:rPr>
         <w:t>组件</w:t>
       </w:r>
-      <w:bookmarkEnd w:id="64"/>
+      <w:bookmarkEnd w:id="63"/>
     </w:p>
     <w:p>
       <w:pPr>
@@ -14746,7 +14752,7 @@
         <w:t>：</w:t>
       </w:r>
     </w:p>
-    <w:bookmarkEnd w:id="63"/>
+    <w:bookmarkEnd w:id="64"/>
     <w:p>
       <w:pPr>
         <w:pStyle w:val="a7"/>
@@ -14936,7 +14942,6 @@
           <w:rFonts w:ascii="宋体" w:eastAsia="宋体" w:hAnsi="宋体" w:cs="宋体" w:hint="eastAsia"/>
           <w:sz w:val="24"/>
         </w:rPr>
-        <w:lastRenderedPageBreak/>
         <w:t>camunda引擎 - JMX</w:t>
       </w:r>
       <w:r>
@@ -14966,6 +14971,7 @@
           <w:rFonts w:ascii="宋体" w:eastAsia="宋体" w:hAnsi="宋体" w:cs="宋体" w:hint="eastAsia"/>
           <w:sz w:val="24"/>
         </w:rPr>
+        <w:lastRenderedPageBreak/>
         <w:t>camunda驾驶舱 - 用于过程操作的Web</w:t>
       </w:r>
       <w:r>
@@ -16416,7 +16422,6 @@
         <w:rPr>
           <w:kern w:val="2"/>
         </w:rPr>
-        <w:lastRenderedPageBreak/>
         <w:t xml:space="preserve">      &lt;groupId&gt;org.camunda.bpm&lt;/groupId&gt;</w:t>
       </w:r>
     </w:p>
@@ -16440,6 +16445,7 @@
         <w:rPr>
           <w:kern w:val="2"/>
         </w:rPr>
+        <w:lastRenderedPageBreak/>
         <w:t xml:space="preserve">      &lt;artifactId&gt;camunda-engine-spring&lt;/artifactId&gt;</w:t>
       </w:r>
     </w:p>
@@ -17127,7 +17133,6 @@
         <w:rPr>
           <w:kern w:val="2"/>
         </w:rPr>
-        <w:lastRenderedPageBreak/>
         <w:t xml:space="preserve">    &lt;bean class="org.springframework.jdbc.datasource.SimpleDriverDataSource"&gt;</w:t>
       </w:r>
     </w:p>
@@ -17151,6 +17156,7 @@
         <w:rPr>
           <w:kern w:val="2"/>
         </w:rPr>
+        <w:lastRenderedPageBreak/>
         <w:t xml:space="preserve">      &lt;property name="driverClass" value="org.h2.Driver" /&gt;</w:t>
       </w:r>
     </w:p>
@@ -18575,8 +18581,8 @@
           <w:szCs w:val="28"/>
         </w:rPr>
       </w:pPr>
-      <w:bookmarkStart w:id="68" w:name="_Hlk483290567"/>
-      <w:bookmarkStart w:id="69" w:name="_Toc484204081"/>
+      <w:bookmarkStart w:id="68" w:name="_Toc484204081"/>
+      <w:bookmarkStart w:id="69" w:name="_Hlk483290567"/>
       <w:r>
         <w:rPr>
           <w:rFonts w:ascii="黑体" w:eastAsia="黑体" w:hAnsi="黑体" w:cs="黑体"/>
@@ -18626,7 +18632,7 @@
         </w:rPr>
         <w:t>特点</w:t>
       </w:r>
-      <w:bookmarkEnd w:id="69"/>
+      <w:bookmarkEnd w:id="68"/>
     </w:p>
     <w:p>
       <w:pPr>
@@ -18663,7 +18669,7 @@
         </w:rPr>
         <w:t>节点可以自动发现其他节点。这时得在有需要扩大集群规模时不需</w:t>
       </w:r>
-      <w:bookmarkEnd w:id="68"/>
+      <w:bookmarkEnd w:id="69"/>
       <w:r>
         <w:rPr>
           <w:rFonts w:ascii="宋体" w:eastAsia="宋体" w:hAnsi="宋体" w:cs="宋体" w:hint="eastAsia"/>
@@ -19852,7 +19858,6 @@
         <w:rPr>
           <w:kern w:val="2"/>
         </w:rPr>
-        <w:lastRenderedPageBreak/>
         <w:t xml:space="preserve">    &lt;groupId&gt;org.apache.ignite&lt;/groupId&gt;</w:t>
       </w:r>
     </w:p>
@@ -19876,6 +19881,7 @@
         <w:rPr>
           <w:kern w:val="2"/>
         </w:rPr>
+        <w:lastRenderedPageBreak/>
         <w:t xml:space="preserve">    &lt;artifactId&gt;ignite-spring&lt;/artifactId&gt;</w:t>
       </w:r>
     </w:p>
@@ -20442,7 +20448,7 @@
         <w:widowControl/>
         <w:jc w:val="left"/>
         <w:rPr>
-          <w:rFonts w:ascii="宋体" w:eastAsia="宋体" w:hAnsi="宋体" w:cs="宋体" w:hint="eastAsia"/>
+          <w:rFonts w:ascii="宋体" w:eastAsia="宋体" w:hAnsi="宋体" w:cs="宋体"/>
           <w:sz w:val="24"/>
         </w:rPr>
       </w:pPr>
@@ -20472,8 +20478,8 @@
           <w:szCs w:val="30"/>
         </w:rPr>
       </w:pPr>
-      <w:bookmarkStart w:id="71" w:name="_Hlk483293049"/>
-      <w:bookmarkStart w:id="72" w:name="_Toc484204083"/>
+      <w:bookmarkStart w:id="71" w:name="_Toc484204083"/>
+      <w:bookmarkStart w:id="72" w:name="_Hlk483293049"/>
       <w:r>
         <w:rPr>
           <w:rFonts w:ascii="黑体" w:eastAsia="黑体" w:hAnsi="黑体" w:cs="黑体" w:hint="eastAsia"/>
@@ -20483,7 +20489,7 @@
         <w:lastRenderedPageBreak/>
         <w:t>具体实现</w:t>
       </w:r>
-      <w:bookmarkEnd w:id="72"/>
+      <w:bookmarkEnd w:id="71"/>
     </w:p>
     <w:p>
       <w:pPr>
@@ -20499,9 +20505,9 @@
           <w:szCs w:val="28"/>
         </w:rPr>
       </w:pPr>
-      <w:bookmarkStart w:id="73" w:name="_Hlk483292627"/>
-      <w:bookmarkStart w:id="74" w:name="_Toc484204084"/>
-      <w:bookmarkEnd w:id="71"/>
+      <w:bookmarkStart w:id="73" w:name="_Toc484204084"/>
+      <w:bookmarkStart w:id="74" w:name="_Hlk483292627"/>
+      <w:bookmarkEnd w:id="72"/>
       <w:r>
         <w:rPr>
           <w:rFonts w:ascii="黑体" w:eastAsia="黑体" w:hAnsi="黑体" w:cs="黑体"/>
@@ -20526,18 +20532,18 @@
         </w:rPr>
         <w:t>系统的模块划分</w:t>
       </w:r>
+      <w:bookmarkEnd w:id="73"/>
+    </w:p>
+    <w:p>
+      <w:pPr>
+        <w:spacing w:line="360" w:lineRule="atLeast"/>
+        <w:rPr>
+          <w:rFonts w:ascii="宋体" w:eastAsia="宋体" w:hAnsi="宋体" w:cs="宋体"/>
+          <w:sz w:val="24"/>
+        </w:rPr>
+      </w:pPr>
+      <w:bookmarkStart w:id="75" w:name="_Hlk483292594"/>
       <w:bookmarkEnd w:id="74"/>
-    </w:p>
-    <w:p>
-      <w:pPr>
-        <w:spacing w:line="360" w:lineRule="atLeast"/>
-        <w:rPr>
-          <w:rFonts w:ascii="宋体" w:eastAsia="宋体" w:hAnsi="宋体" w:cs="宋体"/>
-          <w:sz w:val="24"/>
-        </w:rPr>
-      </w:pPr>
-      <w:bookmarkStart w:id="75" w:name="_Hlk483292594"/>
-      <w:bookmarkEnd w:id="73"/>
       <w:r>
         <w:rPr>
           <w:rFonts w:ascii="宋体" w:eastAsia="宋体" w:hAnsi="宋体" w:cs="宋体" w:hint="eastAsia"/>
@@ -23205,8 +23211,8 @@
           <w:szCs w:val="28"/>
         </w:rPr>
       </w:pPr>
-      <w:bookmarkStart w:id="83" w:name="_Hlk483293089"/>
-      <w:bookmarkStart w:id="84" w:name="_Toc484204091"/>
+      <w:bookmarkStart w:id="83" w:name="_Toc484204091"/>
+      <w:bookmarkStart w:id="84" w:name="_Hlk483293089"/>
       <w:r>
         <w:rPr>
           <w:rFonts w:ascii="黑体" w:eastAsia="黑体" w:hAnsi="黑体" w:cs="黑体"/>
@@ -23239,24 +23245,24 @@
         </w:rPr>
         <w:t>任务流程</w:t>
       </w:r>
+      <w:bookmarkEnd w:id="83"/>
+    </w:p>
+    <w:p>
+      <w:pPr>
+        <w:spacing w:line="360" w:lineRule="atLeast"/>
+        <w:rPr>
+          <w:rFonts w:ascii="宋体" w:eastAsia="宋体" w:hAnsi="宋体" w:cs="宋体"/>
+          <w:sz w:val="24"/>
+        </w:rPr>
+      </w:pPr>
+      <w:r>
+        <w:rPr>
+          <w:rFonts w:ascii="宋体" w:eastAsia="宋体" w:hAnsi="宋体" w:cs="宋体" w:hint="eastAsia"/>
+          <w:sz w:val="24"/>
+        </w:rPr>
+        <w:t xml:space="preserve">   最开始由用户通过cli/web创建一个任务模板。该模板可以直接实例化为任务实例或者作为母模</w:t>
+      </w:r>
       <w:bookmarkEnd w:id="84"/>
-    </w:p>
-    <w:p>
-      <w:pPr>
-        <w:spacing w:line="360" w:lineRule="atLeast"/>
-        <w:rPr>
-          <w:rFonts w:ascii="宋体" w:eastAsia="宋体" w:hAnsi="宋体" w:cs="宋体"/>
-          <w:sz w:val="24"/>
-        </w:rPr>
-      </w:pPr>
-      <w:r>
-        <w:rPr>
-          <w:rFonts w:ascii="宋体" w:eastAsia="宋体" w:hAnsi="宋体" w:cs="宋体" w:hint="eastAsia"/>
-          <w:sz w:val="24"/>
-        </w:rPr>
-        <w:t xml:space="preserve">   最开始由用户通过cli/web创建一个任务模板。该模板可以直接实例化为任务实例或者作为母模</w:t>
-      </w:r>
-      <w:bookmarkEnd w:id="83"/>
       <w:r>
         <w:rPr>
           <w:rFonts w:ascii="宋体" w:eastAsia="宋体" w:hAnsi="宋体" w:cs="宋体" w:hint="eastAsia"/>
@@ -24916,7 +24922,7 @@
         <w:widowControl/>
         <w:jc w:val="left"/>
         <w:rPr>
-          <w:rFonts w:ascii="宋体" w:eastAsia="宋体" w:hAnsi="宋体" w:cs="宋体" w:hint="eastAsia"/>
+          <w:rFonts w:ascii="宋体" w:eastAsia="宋体" w:hAnsi="宋体" w:cs="宋体"/>
           <w:sz w:val="24"/>
         </w:rPr>
       </w:pPr>
@@ -25139,8 +25145,640 @@
         </w:rPr>
       </w:pPr>
     </w:p>
+    <w:p>
+      <w:pPr>
+        <w:spacing w:line="360" w:lineRule="atLeast"/>
+        <w:rPr>
+          <w:rFonts w:ascii="宋体" w:eastAsia="宋体" w:hAnsi="宋体" w:cs="宋体"/>
+          <w:sz w:val="24"/>
+        </w:rPr>
+      </w:pPr>
+    </w:p>
+    <w:p>
+      <w:pPr>
+        <w:spacing w:line="360" w:lineRule="atLeast"/>
+        <w:rPr>
+          <w:rFonts w:ascii="宋体" w:eastAsia="宋体" w:hAnsi="宋体" w:cs="宋体"/>
+          <w:sz w:val="24"/>
+        </w:rPr>
+      </w:pPr>
+    </w:p>
+    <w:p>
+      <w:pPr>
+        <w:spacing w:line="360" w:lineRule="atLeast"/>
+        <w:rPr>
+          <w:rFonts w:ascii="宋体" w:eastAsia="宋体" w:hAnsi="宋体" w:cs="宋体"/>
+          <w:sz w:val="24"/>
+        </w:rPr>
+      </w:pPr>
+    </w:p>
+    <w:p>
+      <w:pPr>
+        <w:spacing w:line="360" w:lineRule="atLeast"/>
+        <w:rPr>
+          <w:rFonts w:ascii="宋体" w:eastAsia="宋体" w:hAnsi="宋体" w:cs="宋体"/>
+          <w:sz w:val="24"/>
+        </w:rPr>
+      </w:pPr>
+    </w:p>
+    <w:p>
+      <w:pPr>
+        <w:spacing w:line="360" w:lineRule="atLeast"/>
+        <w:rPr>
+          <w:rFonts w:ascii="宋体" w:eastAsia="宋体" w:hAnsi="宋体" w:cs="宋体"/>
+          <w:sz w:val="24"/>
+        </w:rPr>
+      </w:pPr>
+    </w:p>
+    <w:p>
+      <w:pPr>
+        <w:spacing w:line="360" w:lineRule="atLeast"/>
+        <w:rPr>
+          <w:rFonts w:ascii="宋体" w:eastAsia="宋体" w:hAnsi="宋体" w:cs="宋体"/>
+          <w:sz w:val="24"/>
+        </w:rPr>
+      </w:pPr>
+    </w:p>
+    <w:p>
+      <w:pPr>
+        <w:spacing w:line="360" w:lineRule="atLeast"/>
+        <w:rPr>
+          <w:rFonts w:ascii="宋体" w:eastAsia="宋体" w:hAnsi="宋体" w:cs="宋体"/>
+          <w:sz w:val="24"/>
+        </w:rPr>
+      </w:pPr>
+    </w:p>
+    <w:p>
+      <w:pPr>
+        <w:spacing w:line="360" w:lineRule="atLeast"/>
+        <w:rPr>
+          <w:rFonts w:ascii="宋体" w:eastAsia="宋体" w:hAnsi="宋体" w:cs="宋体"/>
+          <w:sz w:val="24"/>
+        </w:rPr>
+      </w:pPr>
+    </w:p>
+    <w:p>
+      <w:pPr>
+        <w:spacing w:line="360" w:lineRule="atLeast"/>
+        <w:rPr>
+          <w:rFonts w:ascii="宋体" w:eastAsia="宋体" w:hAnsi="宋体" w:cs="宋体"/>
+          <w:sz w:val="24"/>
+        </w:rPr>
+      </w:pPr>
+    </w:p>
+    <w:p>
+      <w:pPr>
+        <w:spacing w:line="360" w:lineRule="atLeast"/>
+        <w:rPr>
+          <w:rFonts w:ascii="宋体" w:eastAsia="宋体" w:hAnsi="宋体" w:cs="宋体"/>
+          <w:sz w:val="24"/>
+        </w:rPr>
+      </w:pPr>
+    </w:p>
+    <w:p>
+      <w:pPr>
+        <w:spacing w:line="360" w:lineRule="atLeast"/>
+        <w:rPr>
+          <w:rFonts w:ascii="宋体" w:eastAsia="宋体" w:hAnsi="宋体" w:cs="宋体"/>
+          <w:sz w:val="24"/>
+        </w:rPr>
+      </w:pPr>
+    </w:p>
+    <w:p>
+      <w:pPr>
+        <w:spacing w:line="360" w:lineRule="atLeast"/>
+        <w:rPr>
+          <w:rFonts w:ascii="宋体" w:eastAsia="宋体" w:hAnsi="宋体" w:cs="宋体"/>
+          <w:sz w:val="24"/>
+        </w:rPr>
+      </w:pPr>
+    </w:p>
+    <w:p>
+      <w:pPr>
+        <w:spacing w:line="360" w:lineRule="atLeast"/>
+        <w:rPr>
+          <w:rFonts w:ascii="宋体" w:eastAsia="宋体" w:hAnsi="宋体" w:cs="宋体"/>
+          <w:sz w:val="24"/>
+        </w:rPr>
+      </w:pPr>
+    </w:p>
+    <w:p>
+      <w:pPr>
+        <w:spacing w:line="360" w:lineRule="atLeast"/>
+        <w:rPr>
+          <w:rFonts w:ascii="宋体" w:eastAsia="宋体" w:hAnsi="宋体" w:cs="宋体"/>
+          <w:sz w:val="24"/>
+        </w:rPr>
+      </w:pPr>
+    </w:p>
+    <w:p>
+      <w:pPr>
+        <w:spacing w:line="360" w:lineRule="atLeast"/>
+        <w:rPr>
+          <w:rFonts w:ascii="宋体" w:eastAsia="宋体" w:hAnsi="宋体" w:cs="宋体"/>
+          <w:sz w:val="24"/>
+        </w:rPr>
+      </w:pPr>
+    </w:p>
+    <w:p>
+      <w:pPr>
+        <w:spacing w:line="360" w:lineRule="atLeast"/>
+        <w:rPr>
+          <w:rFonts w:ascii="宋体" w:eastAsia="宋体" w:hAnsi="宋体" w:cs="宋体"/>
+          <w:sz w:val="24"/>
+        </w:rPr>
+      </w:pPr>
+    </w:p>
+    <w:p>
+      <w:pPr>
+        <w:spacing w:line="360" w:lineRule="atLeast"/>
+        <w:rPr>
+          <w:rFonts w:ascii="宋体" w:eastAsia="宋体" w:hAnsi="宋体" w:cs="宋体"/>
+          <w:sz w:val="24"/>
+        </w:rPr>
+      </w:pPr>
+    </w:p>
+    <w:p>
+      <w:pPr>
+        <w:spacing w:line="360" w:lineRule="atLeast"/>
+        <w:rPr>
+          <w:rFonts w:ascii="宋体" w:eastAsia="宋体" w:hAnsi="宋体" w:cs="宋体"/>
+          <w:sz w:val="24"/>
+        </w:rPr>
+      </w:pPr>
+    </w:p>
+    <w:p>
+      <w:pPr>
+        <w:spacing w:line="360" w:lineRule="atLeast"/>
+        <w:rPr>
+          <w:rFonts w:ascii="宋体" w:eastAsia="宋体" w:hAnsi="宋体" w:cs="宋体"/>
+          <w:sz w:val="24"/>
+        </w:rPr>
+      </w:pPr>
+    </w:p>
+    <w:p>
+      <w:pPr>
+        <w:spacing w:line="360" w:lineRule="atLeast"/>
+        <w:rPr>
+          <w:rFonts w:ascii="宋体" w:eastAsia="宋体" w:hAnsi="宋体" w:cs="宋体"/>
+          <w:sz w:val="24"/>
+        </w:rPr>
+      </w:pPr>
+    </w:p>
+    <w:p>
+      <w:pPr>
+        <w:spacing w:line="360" w:lineRule="atLeast"/>
+        <w:rPr>
+          <w:rFonts w:ascii="宋体" w:eastAsia="宋体" w:hAnsi="宋体" w:cs="宋体"/>
+          <w:sz w:val="24"/>
+        </w:rPr>
+      </w:pPr>
+    </w:p>
+    <w:p>
+      <w:pPr>
+        <w:spacing w:line="360" w:lineRule="atLeast"/>
+        <w:rPr>
+          <w:rFonts w:ascii="宋体" w:eastAsia="宋体" w:hAnsi="宋体" w:cs="宋体"/>
+          <w:sz w:val="24"/>
+        </w:rPr>
+      </w:pPr>
+    </w:p>
+    <w:p>
+      <w:pPr>
+        <w:spacing w:line="360" w:lineRule="atLeast"/>
+        <w:ind w:firstLine="420"/>
+        <w:jc w:val="left"/>
+        <w:rPr>
+          <w:rFonts w:ascii="宋体" w:hAnsi="宋体"/>
+          <w:sz w:val="24"/>
+        </w:rPr>
+      </w:pPr>
+      <w:r>
+        <w:rPr>
+          <w:rFonts w:ascii="宋体" w:hAnsi="宋体" w:hint="eastAsia"/>
+          <w:sz w:val="24"/>
+        </w:rPr>
+        <w:t>传统的单体结构的应用很难应对每秒上万次的调用，对于应用的容错性也很难保障，应用内一旦出现一个致命性的错误将导致整个应用的停止运行，这对运行商来说将会带来巨大的损失，基于微服务架构的应用可以完美的解决这一问题。</w:t>
+      </w:r>
+    </w:p>
+    <w:p>
+      <w:pPr>
+        <w:spacing w:line="360" w:lineRule="atLeast"/>
+        <w:ind w:firstLine="420"/>
+        <w:jc w:val="left"/>
+        <w:rPr>
+          <w:rFonts w:ascii="宋体" w:hAnsi="宋体"/>
+          <w:sz w:val="24"/>
+        </w:rPr>
+      </w:pPr>
+      <w:r>
+        <w:rPr>
+          <w:rFonts w:ascii="宋体" w:hAnsi="宋体" w:hint="eastAsia"/>
+          <w:sz w:val="24"/>
+        </w:rPr>
+        <w:t>微服务就是采用网络来进行分割模块，每个模块都是一个小的服务，这些小服务彼此间只通过网络进行交互，单独的微服务完全拥有自治的能力，因此微服务的架构可以带来：</w:t>
+      </w:r>
+    </w:p>
+    <w:p>
+      <w:pPr>
+        <w:pStyle w:val="a7"/>
+        <w:numPr>
+          <w:ilvl w:val="0"/>
+          <w:numId w:val="26"/>
+        </w:numPr>
+        <w:spacing w:line="360" w:lineRule="atLeast"/>
+        <w:ind w:firstLineChars="0"/>
+        <w:jc w:val="left"/>
+        <w:rPr>
+          <w:rFonts w:ascii="宋体" w:hAnsi="宋体"/>
+          <w:sz w:val="24"/>
+        </w:rPr>
+      </w:pPr>
+      <w:r>
+        <w:rPr>
+          <w:rFonts w:ascii="宋体" w:hAnsi="宋体" w:hint="eastAsia"/>
+          <w:sz w:val="24"/>
+        </w:rPr>
+        <w:t>技术异构性：因为服务之间通过网络进行协作，除此之外，服务之间完全独立，因此可以在不同的服务内使用不同的框架，甚至是不同的语言，为了达到微服务的正确运行，只需要统一服务间的网络协议和数据格式。但是，在一个组织内使用过多的语言也会导致组织难以招聘人才和找不到合适的人交接工作。</w:t>
+      </w:r>
+    </w:p>
+    <w:p>
+      <w:pPr>
+        <w:pStyle w:val="a7"/>
+        <w:numPr>
+          <w:ilvl w:val="0"/>
+          <w:numId w:val="26"/>
+        </w:numPr>
+        <w:spacing w:line="360" w:lineRule="atLeast"/>
+        <w:ind w:firstLineChars="0"/>
+        <w:jc w:val="left"/>
+        <w:rPr>
+          <w:rFonts w:ascii="宋体" w:hAnsi="宋体"/>
+          <w:sz w:val="24"/>
+        </w:rPr>
+      </w:pPr>
+      <w:r>
+        <w:rPr>
+          <w:rFonts w:ascii="宋体" w:hAnsi="宋体" w:hint="eastAsia"/>
+          <w:sz w:val="24"/>
+        </w:rPr>
+        <w:tab/>
+        <w:t>弹性：在单块系统中，如果一个组件不能用，整个系统都会受到影响，但是在微服务中，我们可以轻易的将一个服务部署成分布式的。</w:t>
+      </w:r>
+    </w:p>
+    <w:p>
+      <w:pPr>
+        <w:pStyle w:val="a7"/>
+        <w:numPr>
+          <w:ilvl w:val="0"/>
+          <w:numId w:val="26"/>
+        </w:numPr>
+        <w:spacing w:line="360" w:lineRule="atLeast"/>
+        <w:ind w:firstLineChars="0"/>
+        <w:jc w:val="left"/>
+        <w:rPr>
+          <w:rFonts w:ascii="宋体" w:hAnsi="宋体"/>
+          <w:sz w:val="24"/>
+        </w:rPr>
+      </w:pPr>
+      <w:r>
+        <w:rPr>
+          <w:rFonts w:ascii="宋体" w:hAnsi="宋体" w:hint="eastAsia"/>
+          <w:sz w:val="24"/>
+        </w:rPr>
+        <w:t>扩展：在单体的软件中，想要实现分布式的扩展，则必须将整个系统进行扩展，这意味着及时系统中只有一个小模块存在性能问题，我们也要浪费大量的机器去扩展它。而微服务具有天生的可扩展性，可以针对需要扩展的微服务进行扩展。</w:t>
+      </w:r>
+    </w:p>
+    <w:p>
+      <w:pPr>
+        <w:pStyle w:val="a7"/>
+        <w:numPr>
+          <w:ilvl w:val="0"/>
+          <w:numId w:val="26"/>
+        </w:numPr>
+        <w:spacing w:line="360" w:lineRule="atLeast"/>
+        <w:ind w:firstLineChars="0"/>
+        <w:jc w:val="left"/>
+        <w:rPr>
+          <w:rFonts w:ascii="宋体" w:hAnsi="宋体"/>
+          <w:sz w:val="24"/>
+        </w:rPr>
+      </w:pPr>
+      <w:r>
+        <w:rPr>
+          <w:rFonts w:ascii="宋体" w:hAnsi="宋体" w:hint="eastAsia"/>
+          <w:sz w:val="24"/>
+        </w:rPr>
+        <w:t>简化部署：在大型的单体程序中，即使只修改了一行代码，也需要把整个程序进行重新部署，但是在微服务中，我们只需要重新部署这行代码所涉及到的这个微服务即可。</w:t>
+      </w:r>
+    </w:p>
+    <w:p>
+      <w:pPr>
+        <w:pStyle w:val="a7"/>
+        <w:numPr>
+          <w:ilvl w:val="0"/>
+          <w:numId w:val="26"/>
+        </w:numPr>
+        <w:spacing w:line="360" w:lineRule="atLeast"/>
+        <w:ind w:firstLineChars="0"/>
+        <w:jc w:val="left"/>
+        <w:rPr>
+          <w:rFonts w:ascii="宋体" w:hAnsi="宋体"/>
+          <w:sz w:val="24"/>
+        </w:rPr>
+      </w:pPr>
+      <w:r>
+        <w:rPr>
+          <w:rFonts w:ascii="宋体" w:hAnsi="宋体" w:hint="eastAsia"/>
+          <w:sz w:val="24"/>
+        </w:rPr>
+        <w:t>与组织结构相匹配：微服务可以有效的将模块分离出来，这也使得整个项目组团队可以分割成在各地的小型团队，服务的所有权也可以随意的在团队间转移，能够保证所有相近服务的团队都在一起工作。</w:t>
+      </w:r>
+    </w:p>
+    <w:p>
+      <w:pPr>
+        <w:pStyle w:val="a7"/>
+        <w:numPr>
+          <w:ilvl w:val="0"/>
+          <w:numId w:val="26"/>
+        </w:numPr>
+        <w:spacing w:line="360" w:lineRule="atLeast"/>
+        <w:ind w:firstLineChars="0"/>
+        <w:jc w:val="left"/>
+        <w:rPr>
+          <w:rFonts w:ascii="宋体" w:hAnsi="宋体"/>
+          <w:sz w:val="24"/>
+        </w:rPr>
+      </w:pPr>
+      <w:r>
+        <w:rPr>
+          <w:rFonts w:ascii="宋体" w:hAnsi="宋体" w:hint="eastAsia"/>
+          <w:sz w:val="24"/>
+        </w:rPr>
+        <w:t>可组合性：微服务最大的好处就是可以对各个服务进行编排重组，不同于以往的单纯的Web、PC端程序，人们有更多的选择使用同一个功能。微服务中会开放很多接口供外部调用，当情况发生改变时，可以使用不同的方式构建应用。</w:t>
+      </w:r>
+    </w:p>
+    <w:p>
+      <w:pPr>
+        <w:pStyle w:val="a7"/>
+        <w:numPr>
+          <w:ilvl w:val="0"/>
+          <w:numId w:val="26"/>
+        </w:numPr>
+        <w:spacing w:line="360" w:lineRule="atLeast"/>
+        <w:ind w:firstLineChars="0"/>
+        <w:jc w:val="left"/>
+        <w:rPr>
+          <w:rFonts w:ascii="宋体" w:hAnsi="宋体"/>
+          <w:sz w:val="24"/>
+        </w:rPr>
+      </w:pPr>
+      <w:r>
+        <w:rPr>
+          <w:rFonts w:ascii="宋体" w:hAnsi="宋体" w:hint="eastAsia"/>
+          <w:sz w:val="24"/>
+        </w:rPr>
+        <w:t>对于可替代性的优化：在单块的系统中，我们想要修改一写历史遗留的问题时，常常要思考这次修改所需要付出的代价有多大，因此，跟多公司可能还在维护者很多年前就该淘汰的代码，这些代码没人能看得懂，甚至每人敢动他。在微服务上，我们基本可以保证一个服务可以在两周时间内重写</w:t>
+      </w:r>
+      <w:r>
+        <w:rPr>
+          <w:rFonts w:ascii="宋体" w:hAnsi="宋体" w:hint="eastAsia"/>
+          <w:sz w:val="24"/>
+        </w:rPr>
+        <w:t>，这也就意味着我们想要替换掉这个服务时所付出的代价并不是那么大。</w:t>
+      </w:r>
+    </w:p>
+    <w:p>
+      <w:pPr>
+        <w:spacing w:line="360" w:lineRule="atLeast"/>
+        <w:ind w:left="420"/>
+        <w:jc w:val="left"/>
+        <w:rPr>
+          <w:rFonts w:ascii="宋体" w:hAnsi="宋体" w:hint="eastAsia"/>
+          <w:sz w:val="24"/>
+        </w:rPr>
+      </w:pPr>
+      <w:r>
+        <w:rPr>
+          <w:rFonts w:ascii="宋体" w:hAnsi="宋体" w:hint="eastAsia"/>
+          <w:sz w:val="24"/>
+        </w:rPr>
+        <w:t>微服务之间的完全通过网络进行了解耦，服务之间的联系就如图2.</w:t>
+      </w:r>
+      <w:r>
+        <w:rPr>
+          <w:rFonts w:ascii="宋体" w:hAnsi="宋体"/>
+          <w:sz w:val="24"/>
+        </w:rPr>
+        <w:t>1</w:t>
+      </w:r>
+      <w:r>
+        <w:rPr>
+          <w:rFonts w:ascii="宋体" w:hAnsi="宋体" w:hint="eastAsia"/>
+          <w:sz w:val="24"/>
+        </w:rPr>
+        <w:t>所示。</w:t>
+      </w:r>
+    </w:p>
+    <w:p>
+      <w:pPr>
+        <w:pStyle w:val="a7"/>
+        <w:spacing w:line="360" w:lineRule="atLeast"/>
+        <w:ind w:left="840" w:firstLineChars="0" w:firstLine="0"/>
+        <w:jc w:val="left"/>
+        <w:rPr>
+          <w:rFonts w:ascii="宋体" w:hAnsi="宋体" w:hint="eastAsia"/>
+          <w:sz w:val="24"/>
+        </w:rPr>
+      </w:pPr>
+      <w:r>
+        <w:rPr>
+          <w:rFonts w:ascii="宋体" w:hAnsi="宋体"/>
+          <w:sz w:val="24"/>
+        </w:rPr>
+        <w:lastRenderedPageBreak/>
+        <w:drawing>
+          <wp:inline distT="0" distB="0" distL="0" distR="0" wp14:anchorId="3A0AFB34" wp14:editId="5253C0D9">
+            <wp:extent cx="5939790" cy="6272790"/>
+            <wp:effectExtent l="0" t="0" r="0" b="0"/>
+            <wp:docPr id="3" name="图片 3" descr="1.png"/>
+            <wp:cNvGraphicFramePr>
+              <a:graphicFrameLocks xmlns:a="http://schemas.openxmlformats.org/drawingml/2006/main" noChangeAspect="1"/>
+            </wp:cNvGraphicFramePr>
+            <a:graphic xmlns:a="http://schemas.openxmlformats.org/drawingml/2006/main">
+              <a:graphicData uri="http://schemas.openxmlformats.org/drawingml/2006/picture">
+                <pic:pic xmlns:pic="http://schemas.openxmlformats.org/drawingml/2006/picture">
+                  <pic:nvPicPr>
+                    <pic:cNvPr id="0" name="Picture 2" descr="1.png"/>
+                    <pic:cNvPicPr>
+                      <a:picLocks noChangeAspect="1" noChangeArrowheads="1"/>
+                    </pic:cNvPicPr>
+                  </pic:nvPicPr>
+                  <pic:blipFill>
+                    <a:blip r:embed="rId34">
+                      <a:extLst>
+                        <a:ext uri="{28A0092B-C50C-407E-A947-70E740481C1C}">
+                          <a14:useLocalDpi xmlns:a14="http://schemas.microsoft.com/office/drawing/2010/main" val="0"/>
+                        </a:ext>
+                      </a:extLst>
+                    </a:blip>
+                    <a:srcRect/>
+                    <a:stretch>
+                      <a:fillRect/>
+                    </a:stretch>
+                  </pic:blipFill>
+                  <pic:spPr bwMode="auto">
+                    <a:xfrm>
+                      <a:off x="0" y="0"/>
+                      <a:ext cx="5939790" cy="6272790"/>
+                    </a:xfrm>
+                    <a:prstGeom prst="rect">
+                      <a:avLst/>
+                    </a:prstGeom>
+                    <a:noFill/>
+                    <a:ln>
+                      <a:noFill/>
+                    </a:ln>
+                  </pic:spPr>
+                </pic:pic>
+              </a:graphicData>
+            </a:graphic>
+          </wp:inline>
+        </w:drawing>
+      </w:r>
+    </w:p>
+    <w:p>
+      <w:pPr>
+        <w:widowControl/>
+        <w:shd w:val="clear" w:color="auto" w:fill="FFFFFF"/>
+        <w:spacing w:afterLines="50" w:after="156" w:line="360" w:lineRule="atLeast"/>
+        <w:ind w:firstLineChars="200" w:firstLine="480"/>
+        <w:jc w:val="center"/>
+        <w:rPr>
+          <w:szCs w:val="21"/>
+        </w:rPr>
+      </w:pPr>
+      <w:r>
+        <w:rPr>
+          <w:rFonts w:hint="eastAsia"/>
+          <w:sz w:val="24"/>
+        </w:rPr>
+        <w:t xml:space="preserve">  </w:t>
+      </w:r>
+      <w:r>
+        <w:rPr>
+          <w:rFonts w:hint="eastAsia"/>
+          <w:szCs w:val="21"/>
+        </w:rPr>
+        <w:t>图</w:t>
+      </w:r>
+      <w:r>
+        <w:rPr>
+          <w:rFonts w:hint="eastAsia"/>
+          <w:szCs w:val="21"/>
+        </w:rPr>
+        <w:t>2.1</w:t>
+      </w:r>
+      <w:r>
+        <w:rPr>
+          <w:rFonts w:hint="eastAsia"/>
+          <w:szCs w:val="21"/>
+        </w:rPr>
+        <w:t xml:space="preserve"> </w:t>
+      </w:r>
+      <w:r>
+        <w:rPr>
+          <w:rFonts w:hint="eastAsia"/>
+          <w:szCs w:val="21"/>
+        </w:rPr>
+        <w:t>微服务之间的联系</w:t>
+      </w:r>
+    </w:p>
+    <w:p>
+      <w:pPr>
+        <w:spacing w:line="360" w:lineRule="atLeast"/>
+        <w:rPr>
+          <w:rFonts w:ascii="宋体" w:eastAsia="宋体" w:hAnsi="宋体" w:cs="宋体"/>
+          <w:sz w:val="24"/>
+        </w:rPr>
+      </w:pPr>
+    </w:p>
+    <w:p>
+      <w:pPr>
+        <w:spacing w:line="360" w:lineRule="atLeast"/>
+        <w:rPr>
+          <w:rFonts w:ascii="宋体" w:eastAsia="宋体" w:hAnsi="宋体" w:cs="宋体"/>
+          <w:sz w:val="24"/>
+        </w:rPr>
+      </w:pPr>
+    </w:p>
+    <w:p>
+      <w:pPr>
+        <w:spacing w:line="360" w:lineRule="atLeast"/>
+        <w:rPr>
+          <w:rFonts w:ascii="宋体" w:eastAsia="宋体" w:hAnsi="宋体" w:cs="宋体"/>
+          <w:sz w:val="24"/>
+        </w:rPr>
+      </w:pPr>
+    </w:p>
+    <w:p>
+      <w:pPr>
+        <w:spacing w:line="360" w:lineRule="atLeast"/>
+        <w:rPr>
+          <w:rFonts w:ascii="宋体" w:eastAsia="宋体" w:hAnsi="宋体" w:cs="宋体"/>
+          <w:sz w:val="24"/>
+        </w:rPr>
+      </w:pPr>
+    </w:p>
+    <w:p>
+      <w:pPr>
+        <w:spacing w:line="360" w:lineRule="atLeast"/>
+        <w:rPr>
+          <w:rFonts w:ascii="宋体" w:eastAsia="宋体" w:hAnsi="宋体" w:cs="宋体"/>
+          <w:sz w:val="24"/>
+        </w:rPr>
+      </w:pPr>
+    </w:p>
+    <w:p>
+      <w:pPr>
+        <w:spacing w:line="360" w:lineRule="atLeast"/>
+        <w:ind w:firstLine="480"/>
+        <w:jc w:val="left"/>
+        <w:rPr>
+          <w:rFonts w:hint="eastAsia"/>
+          <w:sz w:val="24"/>
+        </w:rPr>
+      </w:pPr>
+      <w:r>
+        <w:rPr>
+          <w:rFonts w:hint="eastAsia"/>
+          <w:sz w:val="24"/>
+        </w:rPr>
+        <w:t>对于统一分析运行平台，我们需要有任务编排、上下文管理、按照任务流程进行运行、调用其他服务的功能，要有企业软件所需的安全性、容错性、高效性、易部署的特性，除此之外，还应该拥有可扩展性、可组合性的特性。</w:t>
+      </w:r>
+    </w:p>
+    <w:p>
+      <w:pPr>
+        <w:spacing w:line="360" w:lineRule="atLeast"/>
+        <w:rPr>
+          <w:rFonts w:ascii="宋体" w:eastAsia="宋体" w:hAnsi="宋体" w:cs="宋体"/>
+          <w:sz w:val="24"/>
+        </w:rPr>
+      </w:pPr>
+      <w:bookmarkStart w:id="94" w:name="_GoBack"/>
+      <w:bookmarkEnd w:id="94"/>
+    </w:p>
+    <w:p>
+      <w:pPr>
+        <w:spacing w:line="360" w:lineRule="atLeast"/>
+        <w:rPr>
+          <w:rFonts w:ascii="宋体" w:eastAsia="宋体" w:hAnsi="宋体" w:cs="宋体" w:hint="eastAsia"/>
+          <w:sz w:val="24"/>
+        </w:rPr>
+      </w:pPr>
+    </w:p>
     <w:sectPr>
-      <w:headerReference w:type="default" r:id="rId34"/>
+      <w:headerReference w:type="default" r:id="rId35"/>
       <w:pgSz w:w="11906" w:h="16838"/>
       <w:pgMar w:top="1134" w:right="1134" w:bottom="1134" w:left="1134" w:header="851" w:footer="992" w:gutter="0"/>
       <w:pgNumType w:start="1"/>
@@ -25352,7 +25990,7 @@
                               <w:sz w:val="18"/>
                               <w:szCs w:val="18"/>
                             </w:rPr>
-                            <w:t>38</w:t>
+                            <w:t>40</w:t>
                           </w:r>
                           <w:r>
                             <w:rPr>
@@ -25460,7 +26098,7 @@
                         <w:sz w:val="18"/>
                         <w:szCs w:val="18"/>
                       </w:rPr>
-                      <w:t>38</w:t>
+                      <w:t>40</w:t>
                     </w:r>
                     <w:r>
                       <w:rPr>
@@ -27156,6 +27794,119 @@
     </w:lvl>
   </w:abstractNum>
   <w:abstractNum w:abstractNumId="22" w15:restartNumberingAfterBreak="0">
+    <w:nsid w:val="691A5068"/>
+    <w:multiLevelType w:val="hybridMultilevel"/>
+    <w:tmpl w:val="E0384B2A"/>
+    <w:lvl w:ilvl="0" w:tplc="04090001">
+      <w:start w:val="1"/>
+      <w:numFmt w:val="bullet"/>
+      <w:lvlText w:val=""/>
+      <w:lvlJc w:val="left"/>
+      <w:pPr>
+        <w:ind w:left="840" w:hanging="420"/>
+      </w:pPr>
+      <w:rPr>
+        <w:rFonts w:ascii="Wingdings" w:hAnsi="Wingdings" w:hint="default"/>
+      </w:rPr>
+    </w:lvl>
+    <w:lvl w:ilvl="1" w:tplc="04090003" w:tentative="1">
+      <w:start w:val="1"/>
+      <w:numFmt w:val="bullet"/>
+      <w:lvlText w:val=""/>
+      <w:lvlJc w:val="left"/>
+      <w:pPr>
+        <w:ind w:left="1260" w:hanging="420"/>
+      </w:pPr>
+      <w:rPr>
+        <w:rFonts w:ascii="Wingdings" w:hAnsi="Wingdings" w:hint="default"/>
+      </w:rPr>
+    </w:lvl>
+    <w:lvl w:ilvl="2" w:tplc="04090005" w:tentative="1">
+      <w:start w:val="1"/>
+      <w:numFmt w:val="bullet"/>
+      <w:lvlText w:val=""/>
+      <w:lvlJc w:val="left"/>
+      <w:pPr>
+        <w:ind w:left="1680" w:hanging="420"/>
+      </w:pPr>
+      <w:rPr>
+        <w:rFonts w:ascii="Wingdings" w:hAnsi="Wingdings" w:hint="default"/>
+      </w:rPr>
+    </w:lvl>
+    <w:lvl w:ilvl="3" w:tplc="04090001" w:tentative="1">
+      <w:start w:val="1"/>
+      <w:numFmt w:val="bullet"/>
+      <w:lvlText w:val=""/>
+      <w:lvlJc w:val="left"/>
+      <w:pPr>
+        <w:ind w:left="2100" w:hanging="420"/>
+      </w:pPr>
+      <w:rPr>
+        <w:rFonts w:ascii="Wingdings" w:hAnsi="Wingdings" w:hint="default"/>
+      </w:rPr>
+    </w:lvl>
+    <w:lvl w:ilvl="4" w:tplc="04090003" w:tentative="1">
+      <w:start w:val="1"/>
+      <w:numFmt w:val="bullet"/>
+      <w:lvlText w:val=""/>
+      <w:lvlJc w:val="left"/>
+      <w:pPr>
+        <w:ind w:left="2520" w:hanging="420"/>
+      </w:pPr>
+      <w:rPr>
+        <w:rFonts w:ascii="Wingdings" w:hAnsi="Wingdings" w:hint="default"/>
+      </w:rPr>
+    </w:lvl>
+    <w:lvl w:ilvl="5" w:tplc="04090005" w:tentative="1">
+      <w:start w:val="1"/>
+      <w:numFmt w:val="bullet"/>
+      <w:lvlText w:val=""/>
+      <w:lvlJc w:val="left"/>
+      <w:pPr>
+        <w:ind w:left="2940" w:hanging="420"/>
+      </w:pPr>
+      <w:rPr>
+        <w:rFonts w:ascii="Wingdings" w:hAnsi="Wingdings" w:hint="default"/>
+      </w:rPr>
+    </w:lvl>
+    <w:lvl w:ilvl="6" w:tplc="04090001" w:tentative="1">
+      <w:start w:val="1"/>
+      <w:numFmt w:val="bullet"/>
+      <w:lvlText w:val=""/>
+      <w:lvlJc w:val="left"/>
+      <w:pPr>
+        <w:ind w:left="3360" w:hanging="420"/>
+      </w:pPr>
+      <w:rPr>
+        <w:rFonts w:ascii="Wingdings" w:hAnsi="Wingdings" w:hint="default"/>
+      </w:rPr>
+    </w:lvl>
+    <w:lvl w:ilvl="7" w:tplc="04090003" w:tentative="1">
+      <w:start w:val="1"/>
+      <w:numFmt w:val="bullet"/>
+      <w:lvlText w:val=""/>
+      <w:lvlJc w:val="left"/>
+      <w:pPr>
+        <w:ind w:left="3780" w:hanging="420"/>
+      </w:pPr>
+      <w:rPr>
+        <w:rFonts w:ascii="Wingdings" w:hAnsi="Wingdings" w:hint="default"/>
+      </w:rPr>
+    </w:lvl>
+    <w:lvl w:ilvl="8" w:tplc="04090005" w:tentative="1">
+      <w:start w:val="1"/>
+      <w:numFmt w:val="bullet"/>
+      <w:lvlText w:val=""/>
+      <w:lvlJc w:val="left"/>
+      <w:pPr>
+        <w:ind w:left="4200" w:hanging="420"/>
+      </w:pPr>
+      <w:rPr>
+        <w:rFonts w:ascii="Wingdings" w:hAnsi="Wingdings" w:hint="default"/>
+      </w:rPr>
+    </w:lvl>
+  </w:abstractNum>
+  <w:abstractNum w:abstractNumId="23" w15:restartNumberingAfterBreak="0">
     <w:nsid w:val="6CB64590"/>
     <w:multiLevelType w:val="hybridMultilevel"/>
     <w:tmpl w:val="A31CDA7C"/>
@@ -27244,7 +27995,7 @@
       </w:pPr>
     </w:lvl>
   </w:abstractNum>
-  <w:abstractNum w:abstractNumId="23" w15:restartNumberingAfterBreak="0">
+  <w:abstractNum w:abstractNumId="24" w15:restartNumberingAfterBreak="0">
     <w:nsid w:val="70DA31FB"/>
     <w:multiLevelType w:val="hybridMultilevel"/>
     <w:tmpl w:val="0FF213E2"/>
@@ -27333,7 +28084,7 @@
       </w:pPr>
     </w:lvl>
   </w:abstractNum>
-  <w:abstractNum w:abstractNumId="24" w15:restartNumberingAfterBreak="0">
+  <w:abstractNum w:abstractNumId="25" w15:restartNumberingAfterBreak="0">
     <w:nsid w:val="7DA90F74"/>
     <w:multiLevelType w:val="hybridMultilevel"/>
     <w:tmpl w:val="8D0A43FA"/>
@@ -27453,7 +28204,7 @@
     <w:abstractNumId w:val="10"/>
   </w:num>
   <w:num w:numId="11">
-    <w:abstractNumId w:val="24"/>
+    <w:abstractNumId w:val="25"/>
   </w:num>
   <w:num w:numId="12">
     <w:abstractNumId w:val="2"/>
@@ -27465,10 +28216,10 @@
     <w:abstractNumId w:val="4"/>
   </w:num>
   <w:num w:numId="15">
-    <w:abstractNumId w:val="22"/>
+    <w:abstractNumId w:val="23"/>
   </w:num>
   <w:num w:numId="16">
-    <w:abstractNumId w:val="23"/>
+    <w:abstractNumId w:val="24"/>
   </w:num>
   <w:num w:numId="17">
     <w:abstractNumId w:val="9"/>
@@ -27496,6 +28247,9 @@
   </w:num>
   <w:num w:numId="25">
     <w:abstractNumId w:val="21"/>
+  </w:num>
+  <w:num w:numId="26">
+    <w:abstractNumId w:val="22"/>
   </w:num>
 </w:numbering>
 </file>
@@ -27611,7 +28365,7 @@
     <w:lsdException w:name="Medium Shading 2 Accent 1" w:uiPriority="64"/>
     <w:lsdException w:name="Medium List 1 Accent 1" w:uiPriority="65"/>
     <w:lsdException w:name="Revision" w:semiHidden="1" w:uiPriority="99"/>
-    <w:lsdException w:name="List Paragraph" w:uiPriority="99"/>
+    <w:lsdException w:name="List Paragraph" w:uiPriority="34" w:qFormat="1"/>
     <w:lsdException w:name="Quote" w:uiPriority="99"/>
     <w:lsdException w:name="Intense Quote" w:uiPriority="99"/>
     <w:lsdException w:name="Medium List 2 Accent 1" w:uiPriority="66"/>
@@ -28022,7 +28776,8 @@
   <w:style w:type="paragraph" w:styleId="a7">
     <w:name w:val="List Paragraph"/>
     <w:basedOn w:val="a"/>
-    <w:uiPriority w:val="99"/>
+    <w:uiPriority w:val="34"/>
+    <w:qFormat/>
     <w:rsid w:val="00B77A1C"/>
     <w:pPr>
       <w:ind w:firstLineChars="200" w:firstLine="420"/>
@@ -28454,7 +29209,7 @@
 </file>
 
 <file path=customXml/itemProps2.xml><?xml version="1.0" encoding="utf-8"?>
-<ds:datastoreItem xmlns:ds="http://schemas.openxmlformats.org/officeDocument/2006/customXml" ds:itemID="{E7646949-905F-4A41-88C8-9D9AD3F5788D}">
+<ds:datastoreItem xmlns:ds="http://schemas.openxmlformats.org/officeDocument/2006/customXml" ds:itemID="{241C6F56-0862-4C8D-A469-8EA2609DBB0A}">
   <ds:schemaRefs>
     <ds:schemaRef ds:uri="http://schemas.openxmlformats.org/officeDocument/2006/bibliography"/>
   </ds:schemaRefs>

</xml_diff>